<commit_message>
Added more to instruction manual
</commit_message>
<xml_diff>
--- a/HVAC Model Designer/Miscellaneous/Instruction Manual.docx
+++ b/HVAC Model Designer/Miscellaneous/Instruction Manual.docx
@@ -9,6 +9,8 @@
           <w:szCs w:val="52"/>
         </w:rPr>
       </w:pPr>
+      <w:bookmarkStart w:id="0" w:name="_Hlk479843203"/>
+      <w:bookmarkEnd w:id="0"/>
     </w:p>
     <w:p>
       <w:pPr>
@@ -222,14 +224,14 @@
           <w:sz w:val="28"/>
           <w:szCs w:val="52"/>
         </w:rPr>
-        <w:t>….………………………………………………………….……..</w:t>
+        <w:t xml:space="preserve">….………………………………………………………….…….pg. </w:t>
       </w:r>
       <w:r>
         <w:rPr>
           <w:sz w:val="28"/>
           <w:szCs w:val="52"/>
         </w:rPr>
-        <w:t>pg. 2</w:t>
+        <w:t>2</w:t>
       </w:r>
     </w:p>
     <w:p>
@@ -249,7 +251,14 @@
           <w:sz w:val="28"/>
           <w:szCs w:val="52"/>
         </w:rPr>
-        <w:t>Edit Point………….………………………………………………………….…..pg. 5</w:t>
+        <w:t>Edit Point…………</w:t>
+      </w:r>
+      <w:r>
+        <w:rPr>
+          <w:sz w:val="28"/>
+          <w:szCs w:val="52"/>
+        </w:rPr>
+        <w:t>.………………………………………………………….…..pg. 3</w:t>
       </w:r>
     </w:p>
     <w:p>
@@ -269,7 +278,14 @@
           <w:sz w:val="28"/>
           <w:szCs w:val="52"/>
         </w:rPr>
-        <w:t>Edit Corner/Wall…………………………………………………………..…..pg. 5</w:t>
+        <w:t>Edit Corner/Wall</w:t>
+      </w:r>
+      <w:r>
+        <w:rPr>
+          <w:sz w:val="28"/>
+          <w:szCs w:val="52"/>
+        </w:rPr>
+        <w:t>…………………………………………………………..…..pg. 4</w:t>
       </w:r>
     </w:p>
     <w:p>
@@ -363,7 +379,14 @@
           <w:sz w:val="28"/>
           <w:szCs w:val="52"/>
         </w:rPr>
-        <w:t>………………………………………………………………...……… pg. 3</w:t>
+        <w:t>…………</w:t>
+      </w:r>
+      <w:r>
+        <w:rPr>
+          <w:sz w:val="28"/>
+          <w:szCs w:val="52"/>
+        </w:rPr>
+        <w:t>……………………………………………………...……… pg. 8</w:t>
       </w:r>
     </w:p>
     <w:p>
@@ -465,14 +488,14 @@
           <w:sz w:val="28"/>
           <w:szCs w:val="52"/>
         </w:rPr>
-        <w:t>Floor Picker……………………………………………………………………………….. pg. 7</w:t>
+        <w:t>Simulator</w:t>
       </w:r>
     </w:p>
     <w:p>
       <w:pPr>
         <w:pStyle w:val="ListParagraph"/>
         <w:numPr>
-          <w:ilvl w:val="1"/>
+          <w:ilvl w:val="2"/>
           <w:numId w:val="1"/>
         </w:numPr>
         <w:rPr>
@@ -480,11 +503,44 @@
           <w:szCs w:val="52"/>
         </w:rPr>
       </w:pPr>
-      <w:r>
+    </w:p>
+    <w:p>
+      <w:pPr>
+        <w:pStyle w:val="ListParagraph"/>
+        <w:numPr>
+          <w:ilvl w:val="0"/>
+          <w:numId w:val="1"/>
+        </w:numPr>
         <w:rPr>
           <w:sz w:val="28"/>
           <w:szCs w:val="52"/>
         </w:rPr>
+      </w:pPr>
+      <w:r>
+        <w:rPr>
+          <w:sz w:val="28"/>
+          <w:szCs w:val="52"/>
+        </w:rPr>
+        <w:t>Floor Picker……………………………………………………………………………….. pg. 7</w:t>
+      </w:r>
+    </w:p>
+    <w:p>
+      <w:pPr>
+        <w:pStyle w:val="ListParagraph"/>
+        <w:numPr>
+          <w:ilvl w:val="0"/>
+          <w:numId w:val="1"/>
+        </w:numPr>
+        <w:rPr>
+          <w:sz w:val="28"/>
+          <w:szCs w:val="52"/>
+        </w:rPr>
+      </w:pPr>
+      <w:r>
+        <w:rPr>
+          <w:sz w:val="28"/>
+          <w:szCs w:val="52"/>
+        </w:rPr>
         <w:t>Zoom…………………………………………………………………………………………. pg. 8</w:t>
       </w:r>
     </w:p>
@@ -494,6 +550,15 @@
           <w:sz w:val="28"/>
           <w:szCs w:val="52"/>
         </w:rPr>
+        <w:sectPr>
+          <w:headerReference w:type="default" r:id="rId7"/>
+          <w:pgSz w:w="12240" w:h="15840"/>
+          <w:pgMar w:top="1440" w:right="1440" w:bottom="1440" w:left="1440" w:header="720" w:footer="720" w:gutter="0"/>
+          <w:pgNumType w:start="3"/>
+          <w:cols w:space="720"/>
+          <w:titlePg/>
+          <w:docGrid w:linePitch="360"/>
+        </w:sectPr>
       </w:pPr>
       <w:r>
         <w:rPr>
@@ -502,6 +567,14 @@
         </w:rPr>
         <w:br w:type="column"/>
       </w:r>
+    </w:p>
+    <w:p>
+      <w:pPr>
+        <w:rPr>
+          <w:sz w:val="28"/>
+          <w:szCs w:val="52"/>
+        </w:rPr>
+      </w:pPr>
     </w:p>
     <w:p>
       <w:pPr>
@@ -661,7 +734,7 @@
         <w:tab/>
         <w:t xml:space="preserve">If you have any questions, comments, or concerns about this software, please contact Nathan Bean by bombarding him with emails at: </w:t>
       </w:r>
-      <w:hyperlink r:id="rId7" w:history="1">
+      <w:hyperlink r:id="rId8" w:history="1">
         <w:r>
           <w:rPr>
             <w:rStyle w:val="Hyperlink"/>
@@ -961,7 +1034,7 @@
                     <pic:cNvPicPr/>
                   </pic:nvPicPr>
                   <pic:blipFill>
-                    <a:blip r:embed="rId8">
+                    <a:blip r:embed="rId9">
                       <a:extLst>
                         <a:ext uri="{28A0092B-C50C-407E-A947-70E740481C1C}">
                           <a14:useLocalDpi xmlns:a14="http://schemas.microsoft.com/office/drawing/2010/main" val="0"/>
@@ -1143,7 +1216,7 @@
                     <pic:cNvPicPr/>
                   </pic:nvPicPr>
                   <pic:blipFill>
-                    <a:blip r:embed="rId9">
+                    <a:blip r:embed="rId10">
                       <a:extLst>
                         <a:ext uri="{28A0092B-C50C-407E-A947-70E740481C1C}">
                           <a14:useLocalDpi xmlns:a14="http://schemas.microsoft.com/office/drawing/2010/main" val="0"/>
@@ -1194,15 +1267,7 @@
           <w:szCs w:val="52"/>
         </w:rPr>
         <w:lastRenderedPageBreak/>
-        <w:t xml:space="preserve">MODES: WALL EDITOR </w:t>
-      </w:r>
-      <w:r>
-        <w:rPr>
-          <w:b/>
-          <w:sz w:val="44"/>
-          <w:szCs w:val="52"/>
-        </w:rPr>
-        <w:t>–</w:t>
+        <w:t>MODES: WALL EDITOR –</w:t>
       </w:r>
       <w:r>
         <w:rPr>
@@ -1298,7 +1363,7 @@
                     <pic:cNvPicPr/>
                   </pic:nvPicPr>
                   <pic:blipFill>
-                    <a:blip r:embed="rId10">
+                    <a:blip r:embed="rId11">
                       <a:extLst>
                         <a:ext uri="{28A0092B-C50C-407E-A947-70E740481C1C}">
                           <a14:useLocalDpi xmlns:a14="http://schemas.microsoft.com/office/drawing/2010/main" val="0"/>
@@ -1331,8 +1396,6 @@
         </w:rPr>
         <w:br/>
       </w:r>
-      <w:bookmarkStart w:id="0" w:name="_GoBack"/>
-      <w:bookmarkEnd w:id="0"/>
     </w:p>
     <w:p>
       <w:pPr>
@@ -1386,7 +1449,7 @@
                     <pic:cNvPicPr/>
                   </pic:nvPicPr>
                   <pic:blipFill>
-                    <a:blip r:embed="rId11">
+                    <a:blip r:embed="rId12">
                       <a:extLst>
                         <a:ext uri="{28A0092B-C50C-407E-A947-70E740481C1C}">
                           <a14:useLocalDpi xmlns:a14="http://schemas.microsoft.com/office/drawing/2010/main" val="0"/>
@@ -1459,7 +1522,7 @@
                     <pic:cNvPicPr/>
                   </pic:nvPicPr>
                   <pic:blipFill>
-                    <a:blip r:embed="rId12">
+                    <a:blip r:embed="rId13">
                       <a:extLst>
                         <a:ext uri="{28A0092B-C50C-407E-A947-70E740481C1C}">
                           <a14:useLocalDpi xmlns:a14="http://schemas.microsoft.com/office/drawing/2010/main" val="0"/>
@@ -1488,7 +1551,6 @@
     </w:p>
     <w:p>
       <w:pPr>
-        <w:spacing w:line="240" w:lineRule="auto"/>
         <w:jc w:val="center"/>
         <w:rPr>
           <w:sz w:val="32"/>
@@ -1502,12 +1564,12 @@
           <w:szCs w:val="52"/>
         </w:rPr>
         <w:lastRenderedPageBreak/>
-        <w:t>MODES: VIEW – Drag 2D</w:t>
-      </w:r>
-      <w:r>
-        <w:rPr>
-          <w:b/>
-          <w:sz w:val="36"/>
+        <w:t>MODES: WALL EDITOR –</w:t>
+      </w:r>
+      <w:r>
+        <w:rPr>
+          <w:b/>
+          <w:sz w:val="44"/>
           <w:szCs w:val="52"/>
         </w:rPr>
         <w:t xml:space="preserve"> </w:t>
@@ -1515,7 +1577,68 @@
       <w:r>
         <w:rPr>
           <w:b/>
-          <w:sz w:val="36"/>
+          <w:sz w:val="44"/>
+          <w:szCs w:val="52"/>
+        </w:rPr>
+        <w:t xml:space="preserve">Edit </w:t>
+      </w:r>
+      <w:r>
+        <w:rPr>
+          <w:b/>
+          <w:sz w:val="44"/>
+          <w:szCs w:val="52"/>
+        </w:rPr>
+        <w:t>Corner</w:t>
+      </w:r>
+    </w:p>
+    <w:p>
+      <w:pPr>
+        <w:jc w:val="center"/>
+        <w:rPr>
+          <w:sz w:val="32"/>
+          <w:szCs w:val="52"/>
+        </w:rPr>
+      </w:pPr>
+      <w:r>
+        <w:rPr>
+          <w:sz w:val="32"/>
+          <w:szCs w:val="52"/>
+        </w:rPr>
+        <w:t>There is a second way of editing where the endpoints of walls are. This is more specifically for moving corners or entire wall segments. You start b</w:t>
+      </w:r>
+      <w:r>
+        <w:rPr>
+          <w:sz w:val="32"/>
+          <w:szCs w:val="52"/>
+        </w:rPr>
+        <w:t xml:space="preserve">y clicking </w:t>
+      </w:r>
+      <w:r>
+        <w:rPr>
+          <w:b/>
+          <w:sz w:val="32"/>
+          <w:szCs w:val="52"/>
+        </w:rPr>
+        <w:t xml:space="preserve">Wall Editor -&gt; Edit </w:t>
+      </w:r>
+      <w:r>
+        <w:rPr>
+          <w:b/>
+          <w:sz w:val="32"/>
+          <w:szCs w:val="52"/>
+        </w:rPr>
+        <w:t>Corner</w:t>
+      </w:r>
+      <w:r>
+        <w:rPr>
+          <w:sz w:val="32"/>
+          <w:szCs w:val="52"/>
+        </w:rPr>
+        <w:t>.</w:t>
+      </w:r>
+      <w:r>
+        <w:rPr>
+          <w:sz w:val="32"/>
           <w:szCs w:val="52"/>
         </w:rPr>
         <w:br/>
@@ -1523,103 +1646,7 @@
     </w:p>
     <w:p>
       <w:pPr>
-        <w:rPr>
-          <w:sz w:val="32"/>
-          <w:szCs w:val="52"/>
-        </w:rPr>
-      </w:pPr>
-      <w:r>
-        <w:rPr>
-          <w:b/>
-          <w:sz w:val="32"/>
-          <w:szCs w:val="52"/>
-        </w:rPr>
-        <w:tab/>
-      </w:r>
-      <w:r>
-        <w:rPr>
-          <w:sz w:val="32"/>
-          <w:szCs w:val="52"/>
-        </w:rPr>
-        <w:t xml:space="preserve">To use the </w:t>
-      </w:r>
-      <w:r>
-        <w:rPr>
-          <w:b/>
-          <w:sz w:val="32"/>
-          <w:szCs w:val="52"/>
-        </w:rPr>
-        <w:t>Drag</w:t>
-      </w:r>
-      <w:r>
-        <w:rPr>
-          <w:sz w:val="32"/>
-          <w:szCs w:val="52"/>
-        </w:rPr>
-        <w:t xml:space="preserve"> function, you will click </w:t>
-      </w:r>
-      <w:r>
-        <w:rPr>
-          <w:b/>
-          <w:sz w:val="32"/>
-          <w:szCs w:val="52"/>
-        </w:rPr>
-        <w:t>View -&gt; Drag</w:t>
-      </w:r>
-      <w:r>
-        <w:rPr>
-          <w:b/>
-          <w:sz w:val="32"/>
-          <w:szCs w:val="52"/>
-        </w:rPr>
-        <w:t xml:space="preserve"> 2D</w:t>
-      </w:r>
-      <w:r>
-        <w:rPr>
-          <w:sz w:val="32"/>
-          <w:szCs w:val="52"/>
-        </w:rPr>
-        <w:t>.</w:t>
-      </w:r>
-      <w:r>
-        <w:rPr>
-          <w:sz w:val="32"/>
-          <w:szCs w:val="52"/>
-        </w:rPr>
-        <w:t xml:space="preserve"> The </w:t>
-      </w:r>
-      <w:r>
-        <w:rPr>
-          <w:b/>
-          <w:sz w:val="32"/>
-          <w:szCs w:val="52"/>
-        </w:rPr>
-        <w:t>Drag</w:t>
-      </w:r>
-      <w:r>
-        <w:rPr>
-          <w:sz w:val="32"/>
-          <w:szCs w:val="52"/>
-        </w:rPr>
-        <w:t xml:space="preserve"> option</w:t>
-      </w:r>
-      <w:r>
-        <w:rPr>
-          <w:sz w:val="32"/>
-          <w:szCs w:val="52"/>
-        </w:rPr>
-        <w:t xml:space="preserve"> will allow you to drag the </w:t>
-      </w:r>
-      <w:r>
-        <w:rPr>
-          <w:sz w:val="32"/>
-          <w:szCs w:val="52"/>
-        </w:rPr>
-        <w:t xml:space="preserve">canvas behind the created structures, enabling you to see different sections of the structure. </w:t>
-      </w:r>
-    </w:p>
-    <w:p>
-      <w:pPr>
+        <w:jc w:val="center"/>
         <w:rPr>
           <w:sz w:val="32"/>
           <w:szCs w:val="52"/>
@@ -1633,9 +1660,9 @@
         </w:rPr>
         <w:drawing>
           <wp:inline distT="0" distB="0" distL="0" distR="0">
-            <wp:extent cx="5943600" cy="676910"/>
-            <wp:effectExtent l="0" t="0" r="0" b="8890"/>
-            <wp:docPr id="2" name="Picture 2"/>
+            <wp:extent cx="5619750" cy="614810"/>
+            <wp:effectExtent l="0" t="0" r="0" b="0"/>
+            <wp:docPr id="18" name="Picture 18"/>
             <wp:cNvGraphicFramePr>
               <a:graphicFrameLocks xmlns:a="http://schemas.openxmlformats.org/drawingml/2006/main" noChangeAspect="1"/>
             </wp:cNvGraphicFramePr>
@@ -1643,79 +1670,7 @@
               <a:graphicData uri="http://schemas.openxmlformats.org/drawingml/2006/picture">
                 <pic:pic xmlns:pic="http://schemas.openxmlformats.org/drawingml/2006/picture">
                   <pic:nvPicPr>
-                    <pic:cNvPr id="2" name="Menu - View - Drag 2D.png"/>
-                    <pic:cNvPicPr/>
-                  </pic:nvPicPr>
-                  <pic:blipFill>
-                    <a:blip r:embed="rId13">
-                      <a:extLst>
-                        <a:ext uri="{28A0092B-C50C-407E-A947-70E740481C1C}">
-                          <a14:useLocalDpi xmlns:a14="http://schemas.microsoft.com/office/drawing/2010/main" val="0"/>
-                        </a:ext>
-                      </a:extLst>
-                    </a:blip>
-                    <a:stretch>
-                      <a:fillRect/>
-                    </a:stretch>
-                  </pic:blipFill>
-                  <pic:spPr>
-                    <a:xfrm>
-                      <a:off x="0" y="0"/>
-                      <a:ext cx="5943600" cy="676910"/>
-                    </a:xfrm>
-                    <a:prstGeom prst="rect">
-                      <a:avLst/>
-                    </a:prstGeom>
-                  </pic:spPr>
-                </pic:pic>
-              </a:graphicData>
-            </a:graphic>
-          </wp:inline>
-        </w:drawing>
-      </w:r>
-    </w:p>
-    <w:p>
-      <w:pPr>
-        <w:ind w:firstLine="720"/>
-        <w:rPr>
-          <w:sz w:val="32"/>
-          <w:szCs w:val="52"/>
-        </w:rPr>
-      </w:pPr>
-      <w:r>
-        <w:rPr>
-          <w:sz w:val="32"/>
-          <w:szCs w:val="52"/>
-        </w:rPr>
-        <w:t>To drag the canvas, click anywhere on the canvas and then slide your mouse in the opposite direction you wish to move.</w:t>
-      </w:r>
-    </w:p>
-    <w:p>
-      <w:pPr>
-        <w:rPr>
-          <w:sz w:val="32"/>
-          <w:szCs w:val="52"/>
-        </w:rPr>
-      </w:pPr>
-      <w:r>
-        <w:rPr>
-          <w:noProof/>
-          <w:sz w:val="32"/>
-          <w:szCs w:val="52"/>
-        </w:rPr>
-        <w:drawing>
-          <wp:inline distT="0" distB="0" distL="0" distR="0">
-            <wp:extent cx="5915025" cy="2076450"/>
-            <wp:effectExtent l="0" t="0" r="9525" b="0"/>
-            <wp:docPr id="20" name="Picture 20"/>
-            <wp:cNvGraphicFramePr>
-              <a:graphicFrameLocks xmlns:a="http://schemas.openxmlformats.org/drawingml/2006/main" noChangeAspect="1"/>
-            </wp:cNvGraphicFramePr>
-            <a:graphic xmlns:a="http://schemas.openxmlformats.org/drawingml/2006/main">
-              <a:graphicData uri="http://schemas.openxmlformats.org/drawingml/2006/picture">
-                <pic:pic xmlns:pic="http://schemas.openxmlformats.org/drawingml/2006/picture">
-                  <pic:nvPicPr>
-                    <pic:cNvPr id="20" name="Pre-Drag.png"/>
+                    <pic:cNvPr id="18" name="Menu - Wall Editor - Edit Corner.PNG"/>
                     <pic:cNvPicPr/>
                   </pic:nvPicPr>
                   <pic:blipFill>
@@ -1733,7 +1688,7 @@
                   <pic:spPr>
                     <a:xfrm>
                       <a:off x="0" y="0"/>
-                      <a:ext cx="5949517" cy="2088558"/>
+                      <a:ext cx="5670180" cy="620327"/>
                     </a:xfrm>
                     <a:prstGeom prst="rect">
                       <a:avLst/>
@@ -1745,6 +1700,13 @@
           </wp:inline>
         </w:drawing>
       </w:r>
+      <w:r>
+        <w:rPr>
+          <w:sz w:val="32"/>
+          <w:szCs w:val="52"/>
+        </w:rPr>
+        <w:br/>
+      </w:r>
     </w:p>
     <w:p>
       <w:pPr>
@@ -1759,16 +1721,29 @@
           <w:sz w:val="32"/>
           <w:szCs w:val="52"/>
         </w:rPr>
-        <w:t>After clicking and moving the mouse to the left:</w:t>
-      </w:r>
-    </w:p>
-    <w:p>
-      <w:pPr>
-        <w:rPr>
-          <w:sz w:val="32"/>
-          <w:szCs w:val="52"/>
-        </w:rPr>
-      </w:pPr>
+        <w:t>To edit a point, find the point you wish to edit. Then click and move the point to where you wish it to be.</w:t>
+      </w:r>
+      <w:r>
+        <w:rPr>
+          <w:sz w:val="32"/>
+          <w:szCs w:val="52"/>
+        </w:rPr>
+        <w:t xml:space="preserve"> For the example below, we will move the middle point.</w:t>
+      </w:r>
+      <w:r>
+        <w:rPr>
+          <w:sz w:val="32"/>
+          <w:szCs w:val="52"/>
+        </w:rPr>
+        <w:br/>
+      </w:r>
+      <w:r>
+        <w:rPr>
+          <w:sz w:val="32"/>
+          <w:szCs w:val="52"/>
+        </w:rPr>
+        <w:br/>
+      </w:r>
       <w:r>
         <w:rPr>
           <w:noProof/>
@@ -1777,7 +1752,559 @@
         </w:rPr>
         <w:drawing>
           <wp:inline distT="0" distB="0" distL="0" distR="0">
-            <wp:extent cx="5943600" cy="2457450"/>
+            <wp:extent cx="5334000" cy="2998665"/>
+            <wp:effectExtent l="0" t="0" r="0" b="0"/>
+            <wp:docPr id="25" name="Picture 25"/>
+            <wp:cNvGraphicFramePr>
+              <a:graphicFrameLocks xmlns:a="http://schemas.openxmlformats.org/drawingml/2006/main" noChangeAspect="1"/>
+            </wp:cNvGraphicFramePr>
+            <a:graphic xmlns:a="http://schemas.openxmlformats.org/drawingml/2006/main">
+              <a:graphicData uri="http://schemas.openxmlformats.org/drawingml/2006/picture">
+                <pic:pic xmlns:pic="http://schemas.openxmlformats.org/drawingml/2006/picture">
+                  <pic:nvPicPr>
+                    <pic:cNvPr id="25" name="Screenshot (15).png"/>
+                    <pic:cNvPicPr/>
+                  </pic:nvPicPr>
+                  <pic:blipFill>
+                    <a:blip r:embed="rId15" cstate="print">
+                      <a:extLst>
+                        <a:ext uri="{28A0092B-C50C-407E-A947-70E740481C1C}">
+                          <a14:useLocalDpi xmlns:a14="http://schemas.microsoft.com/office/drawing/2010/main" val="0"/>
+                        </a:ext>
+                      </a:extLst>
+                    </a:blip>
+                    <a:stretch>
+                      <a:fillRect/>
+                    </a:stretch>
+                  </pic:blipFill>
+                  <pic:spPr>
+                    <a:xfrm>
+                      <a:off x="0" y="0"/>
+                      <a:ext cx="5342476" cy="3003430"/>
+                    </a:xfrm>
+                    <a:prstGeom prst="rect">
+                      <a:avLst/>
+                    </a:prstGeom>
+                  </pic:spPr>
+                </pic:pic>
+              </a:graphicData>
+            </a:graphic>
+          </wp:inline>
+        </w:drawing>
+      </w:r>
+      <w:r>
+        <w:rPr>
+          <w:sz w:val="32"/>
+          <w:szCs w:val="52"/>
+        </w:rPr>
+        <w:br/>
+      </w:r>
+    </w:p>
+    <w:p>
+      <w:pPr>
+        <w:jc w:val="center"/>
+        <w:rPr>
+          <w:sz w:val="32"/>
+          <w:szCs w:val="52"/>
+        </w:rPr>
+      </w:pPr>
+      <w:r>
+        <w:rPr>
+          <w:sz w:val="32"/>
+          <w:szCs w:val="52"/>
+        </w:rPr>
+        <w:t xml:space="preserve">After </w:t>
+      </w:r>
+      <w:r>
+        <w:rPr>
+          <w:sz w:val="32"/>
+          <w:szCs w:val="52"/>
+        </w:rPr>
+        <w:t>moving the middle point down and to the right we see that the two walls attached to that corner have elongated to insure that the walls stay attached to the corner that was moved.</w:t>
+      </w:r>
+      <w:r>
+        <w:rPr>
+          <w:sz w:val="32"/>
+          <w:szCs w:val="52"/>
+        </w:rPr>
+        <w:br/>
+      </w:r>
+    </w:p>
+    <w:p>
+      <w:pPr>
+        <w:jc w:val="center"/>
+        <w:rPr>
+          <w:sz w:val="32"/>
+          <w:szCs w:val="52"/>
+        </w:rPr>
+      </w:pPr>
+      <w:r>
+        <w:rPr>
+          <w:noProof/>
+          <w:sz w:val="32"/>
+          <w:szCs w:val="52"/>
+        </w:rPr>
+        <w:lastRenderedPageBreak/>
+        <w:drawing>
+          <wp:inline distT="0" distB="0" distL="0" distR="0">
+            <wp:extent cx="5648325" cy="3087104"/>
+            <wp:effectExtent l="0" t="0" r="0" b="0"/>
+            <wp:docPr id="26" name="Picture 26"/>
+            <wp:cNvGraphicFramePr>
+              <a:graphicFrameLocks xmlns:a="http://schemas.openxmlformats.org/drawingml/2006/main" noChangeAspect="1"/>
+            </wp:cNvGraphicFramePr>
+            <a:graphic xmlns:a="http://schemas.openxmlformats.org/drawingml/2006/main">
+              <a:graphicData uri="http://schemas.openxmlformats.org/drawingml/2006/picture">
+                <pic:pic xmlns:pic="http://schemas.openxmlformats.org/drawingml/2006/picture">
+                  <pic:nvPicPr>
+                    <pic:cNvPr id="26" name="Screenshot (16).png"/>
+                    <pic:cNvPicPr/>
+                  </pic:nvPicPr>
+                  <pic:blipFill>
+                    <a:blip r:embed="rId16" cstate="print">
+                      <a:extLst>
+                        <a:ext uri="{28A0092B-C50C-407E-A947-70E740481C1C}">
+                          <a14:useLocalDpi xmlns:a14="http://schemas.microsoft.com/office/drawing/2010/main" val="0"/>
+                        </a:ext>
+                      </a:extLst>
+                    </a:blip>
+                    <a:stretch>
+                      <a:fillRect/>
+                    </a:stretch>
+                  </pic:blipFill>
+                  <pic:spPr>
+                    <a:xfrm>
+                      <a:off x="0" y="0"/>
+                      <a:ext cx="5669687" cy="3098779"/>
+                    </a:xfrm>
+                    <a:prstGeom prst="rect">
+                      <a:avLst/>
+                    </a:prstGeom>
+                  </pic:spPr>
+                </pic:pic>
+              </a:graphicData>
+            </a:graphic>
+          </wp:inline>
+        </w:drawing>
+      </w:r>
+      <w:r>
+        <w:rPr>
+          <w:sz w:val="32"/>
+          <w:szCs w:val="52"/>
+        </w:rPr>
+        <w:br/>
+      </w:r>
+    </w:p>
+    <w:p>
+      <w:pPr>
+        <w:jc w:val="center"/>
+        <w:rPr>
+          <w:sz w:val="32"/>
+          <w:szCs w:val="52"/>
+        </w:rPr>
+      </w:pPr>
+      <w:r>
+        <w:rPr>
+          <w:sz w:val="32"/>
+          <w:szCs w:val="52"/>
+        </w:rPr>
+        <w:t xml:space="preserve">The other action that can be taken with the </w:t>
+      </w:r>
+      <w:r>
+        <w:rPr>
+          <w:b/>
+          <w:sz w:val="32"/>
+          <w:szCs w:val="52"/>
+        </w:rPr>
+        <w:t>Edit Corner</w:t>
+      </w:r>
+      <w:r>
+        <w:rPr>
+          <w:b/>
+          <w:sz w:val="32"/>
+          <w:szCs w:val="52"/>
+        </w:rPr>
+        <w:t xml:space="preserve"> </w:t>
+      </w:r>
+      <w:r>
+        <w:rPr>
+          <w:sz w:val="32"/>
+          <w:szCs w:val="52"/>
+        </w:rPr>
+        <w:t>function is that you can completely move sections of walls. In the example below, we choose the lower of the elongated walls and detach it from the other walls:</w:t>
+      </w:r>
+      <w:r>
+        <w:rPr>
+          <w:sz w:val="32"/>
+          <w:szCs w:val="52"/>
+        </w:rPr>
+        <w:br/>
+      </w:r>
+      <w:r>
+        <w:rPr>
+          <w:sz w:val="32"/>
+          <w:szCs w:val="52"/>
+        </w:rPr>
+        <w:br/>
+      </w:r>
+      <w:r>
+        <w:rPr>
+          <w:noProof/>
+          <w:sz w:val="32"/>
+          <w:szCs w:val="52"/>
+        </w:rPr>
+        <w:drawing>
+          <wp:inline distT="0" distB="0" distL="0" distR="0" wp14:anchorId="5AF59C5F" wp14:editId="1B7CDBAE">
+            <wp:extent cx="5647662" cy="3114675"/>
+            <wp:effectExtent l="0" t="0" r="0" b="0"/>
+            <wp:docPr id="27" name="Picture 27"/>
+            <wp:cNvGraphicFramePr>
+              <a:graphicFrameLocks xmlns:a="http://schemas.openxmlformats.org/drawingml/2006/main" noChangeAspect="1"/>
+            </wp:cNvGraphicFramePr>
+            <a:graphic xmlns:a="http://schemas.openxmlformats.org/drawingml/2006/main">
+              <a:graphicData uri="http://schemas.openxmlformats.org/drawingml/2006/picture">
+                <pic:pic xmlns:pic="http://schemas.openxmlformats.org/drawingml/2006/picture">
+                  <pic:nvPicPr>
+                    <pic:cNvPr id="27" name="Screenshot (17).png"/>
+                    <pic:cNvPicPr/>
+                  </pic:nvPicPr>
+                  <pic:blipFill>
+                    <a:blip r:embed="rId17" cstate="print">
+                      <a:extLst>
+                        <a:ext uri="{28A0092B-C50C-407E-A947-70E740481C1C}">
+                          <a14:useLocalDpi xmlns:a14="http://schemas.microsoft.com/office/drawing/2010/main" val="0"/>
+                        </a:ext>
+                      </a:extLst>
+                    </a:blip>
+                    <a:stretch>
+                      <a:fillRect/>
+                    </a:stretch>
+                  </pic:blipFill>
+                  <pic:spPr>
+                    <a:xfrm>
+                      <a:off x="0" y="0"/>
+                      <a:ext cx="5654883" cy="3118657"/>
+                    </a:xfrm>
+                    <a:prstGeom prst="rect">
+                      <a:avLst/>
+                    </a:prstGeom>
+                  </pic:spPr>
+                </pic:pic>
+              </a:graphicData>
+            </a:graphic>
+          </wp:inline>
+        </w:drawing>
+      </w:r>
+      <w:r>
+        <w:rPr>
+          <w:sz w:val="32"/>
+          <w:szCs w:val="52"/>
+        </w:rPr>
+        <w:br w:type="page"/>
+      </w:r>
+    </w:p>
+    <w:p>
+      <w:pPr>
+        <w:rPr>
+          <w:sz w:val="32"/>
+          <w:szCs w:val="52"/>
+        </w:rPr>
+      </w:pPr>
+    </w:p>
+    <w:p>
+      <w:pPr>
+        <w:spacing w:line="240" w:lineRule="auto"/>
+        <w:jc w:val="center"/>
+        <w:rPr>
+          <w:sz w:val="32"/>
+          <w:szCs w:val="52"/>
+        </w:rPr>
+      </w:pPr>
+      <w:r>
+        <w:rPr>
+          <w:b/>
+          <w:sz w:val="44"/>
+          <w:szCs w:val="52"/>
+        </w:rPr>
+        <w:t>MODES: VIEW – Drag 2D</w:t>
+      </w:r>
+      <w:r>
+        <w:rPr>
+          <w:b/>
+          <w:sz w:val="36"/>
+          <w:szCs w:val="52"/>
+        </w:rPr>
+        <w:t xml:space="preserve"> </w:t>
+      </w:r>
+      <w:r>
+        <w:rPr>
+          <w:b/>
+          <w:sz w:val="36"/>
+          <w:szCs w:val="52"/>
+        </w:rPr>
+        <w:br/>
+      </w:r>
+    </w:p>
+    <w:p>
+      <w:pPr>
+        <w:rPr>
+          <w:sz w:val="32"/>
+          <w:szCs w:val="52"/>
+        </w:rPr>
+      </w:pPr>
+      <w:r>
+        <w:rPr>
+          <w:b/>
+          <w:sz w:val="32"/>
+          <w:szCs w:val="52"/>
+        </w:rPr>
+        <w:tab/>
+      </w:r>
+      <w:r>
+        <w:rPr>
+          <w:sz w:val="32"/>
+          <w:szCs w:val="52"/>
+        </w:rPr>
+        <w:t xml:space="preserve">To use the </w:t>
+      </w:r>
+      <w:r>
+        <w:rPr>
+          <w:b/>
+          <w:sz w:val="32"/>
+          <w:szCs w:val="52"/>
+        </w:rPr>
+        <w:t>Drag</w:t>
+      </w:r>
+      <w:r>
+        <w:rPr>
+          <w:sz w:val="32"/>
+          <w:szCs w:val="52"/>
+        </w:rPr>
+        <w:t xml:space="preserve"> function, you will click </w:t>
+      </w:r>
+      <w:r>
+        <w:rPr>
+          <w:b/>
+          <w:sz w:val="32"/>
+          <w:szCs w:val="52"/>
+        </w:rPr>
+        <w:t>View -&gt; Drag</w:t>
+      </w:r>
+      <w:r>
+        <w:rPr>
+          <w:b/>
+          <w:sz w:val="32"/>
+          <w:szCs w:val="52"/>
+        </w:rPr>
+        <w:t xml:space="preserve"> 2D</w:t>
+      </w:r>
+      <w:r>
+        <w:rPr>
+          <w:sz w:val="32"/>
+          <w:szCs w:val="52"/>
+        </w:rPr>
+        <w:t>.</w:t>
+      </w:r>
+      <w:r>
+        <w:rPr>
+          <w:sz w:val="32"/>
+          <w:szCs w:val="52"/>
+        </w:rPr>
+        <w:t xml:space="preserve"> The </w:t>
+      </w:r>
+      <w:r>
+        <w:rPr>
+          <w:b/>
+          <w:sz w:val="32"/>
+          <w:szCs w:val="52"/>
+        </w:rPr>
+        <w:t>Drag</w:t>
+      </w:r>
+      <w:r>
+        <w:rPr>
+          <w:sz w:val="32"/>
+          <w:szCs w:val="52"/>
+        </w:rPr>
+        <w:t xml:space="preserve"> option</w:t>
+      </w:r>
+      <w:r>
+        <w:rPr>
+          <w:sz w:val="32"/>
+          <w:szCs w:val="52"/>
+        </w:rPr>
+        <w:t xml:space="preserve"> will allow you to drag the </w:t>
+      </w:r>
+      <w:r>
+        <w:rPr>
+          <w:sz w:val="32"/>
+          <w:szCs w:val="52"/>
+        </w:rPr>
+        <w:t xml:space="preserve">canvas behind the created structures, enabling you to see different sections of the structure. </w:t>
+      </w:r>
+    </w:p>
+    <w:p>
+      <w:pPr>
+        <w:jc w:val="center"/>
+        <w:rPr>
+          <w:sz w:val="32"/>
+          <w:szCs w:val="52"/>
+        </w:rPr>
+      </w:pPr>
+      <w:r>
+        <w:rPr>
+          <w:noProof/>
+          <w:sz w:val="32"/>
+          <w:szCs w:val="52"/>
+        </w:rPr>
+        <w:drawing>
+          <wp:inline distT="0" distB="0" distL="0" distR="0">
+            <wp:extent cx="5353050" cy="676910"/>
+            <wp:effectExtent l="0" t="0" r="0" b="8890"/>
+            <wp:docPr id="2" name="Picture 2"/>
+            <wp:cNvGraphicFramePr>
+              <a:graphicFrameLocks xmlns:a="http://schemas.openxmlformats.org/drawingml/2006/main" noChangeAspect="1"/>
+            </wp:cNvGraphicFramePr>
+            <a:graphic xmlns:a="http://schemas.openxmlformats.org/drawingml/2006/main">
+              <a:graphicData uri="http://schemas.openxmlformats.org/drawingml/2006/picture">
+                <pic:pic xmlns:pic="http://schemas.openxmlformats.org/drawingml/2006/picture">
+                  <pic:nvPicPr>
+                    <pic:cNvPr id="2" name="Menu - View - Drag 2D.png"/>
+                    <pic:cNvPicPr/>
+                  </pic:nvPicPr>
+                  <pic:blipFill>
+                    <a:blip r:embed="rId18">
+                      <a:extLst>
+                        <a:ext uri="{28A0092B-C50C-407E-A947-70E740481C1C}">
+                          <a14:useLocalDpi xmlns:a14="http://schemas.microsoft.com/office/drawing/2010/main" val="0"/>
+                        </a:ext>
+                      </a:extLst>
+                    </a:blip>
+                    <a:stretch>
+                      <a:fillRect/>
+                    </a:stretch>
+                  </pic:blipFill>
+                  <pic:spPr>
+                    <a:xfrm>
+                      <a:off x="0" y="0"/>
+                      <a:ext cx="5353050" cy="676910"/>
+                    </a:xfrm>
+                    <a:prstGeom prst="rect">
+                      <a:avLst/>
+                    </a:prstGeom>
+                  </pic:spPr>
+                </pic:pic>
+              </a:graphicData>
+            </a:graphic>
+          </wp:inline>
+        </w:drawing>
+      </w:r>
+    </w:p>
+    <w:p>
+      <w:pPr>
+        <w:ind w:firstLine="720"/>
+        <w:rPr>
+          <w:sz w:val="32"/>
+          <w:szCs w:val="52"/>
+        </w:rPr>
+      </w:pPr>
+      <w:r>
+        <w:rPr>
+          <w:sz w:val="32"/>
+          <w:szCs w:val="52"/>
+        </w:rPr>
+        <w:t>To drag the canvas, click anywhere on the canvas and then slide your mouse in the opposite direction you wish to move.</w:t>
+      </w:r>
+    </w:p>
+    <w:p>
+      <w:pPr>
+        <w:jc w:val="center"/>
+        <w:rPr>
+          <w:sz w:val="32"/>
+          <w:szCs w:val="52"/>
+        </w:rPr>
+      </w:pPr>
+      <w:r>
+        <w:rPr>
+          <w:noProof/>
+          <w:sz w:val="32"/>
+          <w:szCs w:val="52"/>
+        </w:rPr>
+        <w:drawing>
+          <wp:inline distT="0" distB="0" distL="0" distR="0">
+            <wp:extent cx="5343525" cy="1875827"/>
+            <wp:effectExtent l="0" t="0" r="0" b="0"/>
+            <wp:docPr id="20" name="Picture 20"/>
+            <wp:cNvGraphicFramePr>
+              <a:graphicFrameLocks xmlns:a="http://schemas.openxmlformats.org/drawingml/2006/main" noChangeAspect="1"/>
+            </wp:cNvGraphicFramePr>
+            <a:graphic xmlns:a="http://schemas.openxmlformats.org/drawingml/2006/main">
+              <a:graphicData uri="http://schemas.openxmlformats.org/drawingml/2006/picture">
+                <pic:pic xmlns:pic="http://schemas.openxmlformats.org/drawingml/2006/picture">
+                  <pic:nvPicPr>
+                    <pic:cNvPr id="20" name="Pre-Drag.png"/>
+                    <pic:cNvPicPr/>
+                  </pic:nvPicPr>
+                  <pic:blipFill>
+                    <a:blip r:embed="rId19">
+                      <a:extLst>
+                        <a:ext uri="{28A0092B-C50C-407E-A947-70E740481C1C}">
+                          <a14:useLocalDpi xmlns:a14="http://schemas.microsoft.com/office/drawing/2010/main" val="0"/>
+                        </a:ext>
+                      </a:extLst>
+                    </a:blip>
+                    <a:stretch>
+                      <a:fillRect/>
+                    </a:stretch>
+                  </pic:blipFill>
+                  <pic:spPr>
+                    <a:xfrm>
+                      <a:off x="0" y="0"/>
+                      <a:ext cx="5375940" cy="1887206"/>
+                    </a:xfrm>
+                    <a:prstGeom prst="rect">
+                      <a:avLst/>
+                    </a:prstGeom>
+                  </pic:spPr>
+                </pic:pic>
+              </a:graphicData>
+            </a:graphic>
+          </wp:inline>
+        </w:drawing>
+      </w:r>
+    </w:p>
+    <w:p>
+      <w:pPr>
+        <w:jc w:val="center"/>
+        <w:rPr>
+          <w:sz w:val="32"/>
+          <w:szCs w:val="52"/>
+        </w:rPr>
+      </w:pPr>
+      <w:r>
+        <w:rPr>
+          <w:sz w:val="32"/>
+          <w:szCs w:val="52"/>
+        </w:rPr>
+        <w:t>After clicking and moving the mouse to the left:</w:t>
+      </w:r>
+    </w:p>
+    <w:p>
+      <w:pPr>
+        <w:jc w:val="center"/>
+        <w:rPr>
+          <w:sz w:val="32"/>
+          <w:szCs w:val="52"/>
+        </w:rPr>
+      </w:pPr>
+      <w:r>
+        <w:rPr>
+          <w:noProof/>
+          <w:sz w:val="32"/>
+          <w:szCs w:val="52"/>
+        </w:rPr>
+        <w:drawing>
+          <wp:inline distT="0" distB="0" distL="0" distR="0">
+            <wp:extent cx="5495925" cy="2272354"/>
             <wp:effectExtent l="0" t="0" r="0" b="0"/>
             <wp:docPr id="21" name="Picture 21"/>
             <wp:cNvGraphicFramePr>
@@ -1791,7 +2318,7 @@
                     <pic:cNvPicPr/>
                   </pic:nvPicPr>
                   <pic:blipFill>
-                    <a:blip r:embed="rId15">
+                    <a:blip r:embed="rId20">
                       <a:extLst>
                         <a:ext uri="{28A0092B-C50C-407E-A947-70E740481C1C}">
                           <a14:useLocalDpi xmlns:a14="http://schemas.microsoft.com/office/drawing/2010/main" val="0"/>
@@ -1805,7 +2332,7 @@
                   <pic:spPr>
                     <a:xfrm>
                       <a:off x="0" y="0"/>
-                      <a:ext cx="5943600" cy="2457450"/>
+                      <a:ext cx="5513264" cy="2279523"/>
                     </a:xfrm>
                     <a:prstGeom prst="rect">
                       <a:avLst/>
@@ -1959,7 +2486,7 @@
                     <pic:cNvPicPr/>
                   </pic:nvPicPr>
                   <pic:blipFill>
-                    <a:blip r:embed="rId16">
+                    <a:blip r:embed="rId21">
                       <a:extLst>
                         <a:ext uri="{28A0092B-C50C-407E-A947-70E740481C1C}">
                           <a14:useLocalDpi xmlns:a14="http://schemas.microsoft.com/office/drawing/2010/main" val="0"/>
@@ -2039,7 +2566,7 @@
                     <pic:cNvPicPr/>
                   </pic:nvPicPr>
                   <pic:blipFill>
-                    <a:blip r:embed="rId17">
+                    <a:blip r:embed="rId22">
                       <a:extLst>
                         <a:ext uri="{28A0092B-C50C-407E-A947-70E740481C1C}">
                           <a14:useLocalDpi xmlns:a14="http://schemas.microsoft.com/office/drawing/2010/main" val="0"/>
@@ -2112,7 +2639,7 @@
                     <pic:cNvPicPr/>
                   </pic:nvPicPr>
                   <pic:blipFill>
-                    <a:blip r:embed="rId18" cstate="print">
+                    <a:blip r:embed="rId23" cstate="print">
                       <a:extLst>
                         <a:ext uri="{28A0092B-C50C-407E-A947-70E740481C1C}">
                           <a14:useLocalDpi xmlns:a14="http://schemas.microsoft.com/office/drawing/2010/main" val="0"/>
@@ -2145,8 +2672,8 @@
         <w:ind w:left="1440" w:firstLine="720"/>
         <w:rPr>
           <w:b/>
-          <w:sz w:val="44"/>
-          <w:szCs w:val="52"/>
+          <w:sz w:val="32"/>
+          <w:szCs w:val="32"/>
         </w:rPr>
       </w:pPr>
       <w:r>
@@ -2173,6 +2700,8 @@
         </w:rPr>
         <w:br/>
       </w:r>
+      <w:bookmarkStart w:id="1" w:name="_GoBack"/>
+      <w:bookmarkEnd w:id="1"/>
     </w:p>
     <w:p>
       <w:pPr>
@@ -2303,7 +2832,7 @@
                     <pic:cNvPicPr/>
                   </pic:nvPicPr>
                   <pic:blipFill>
-                    <a:blip r:embed="rId19">
+                    <a:blip r:embed="rId24">
                       <a:extLst>
                         <a:ext uri="{28A0092B-C50C-407E-A947-70E740481C1C}">
                           <a14:useLocalDpi xmlns:a14="http://schemas.microsoft.com/office/drawing/2010/main" val="0"/>
@@ -2420,7 +2949,7 @@
                     <pic:cNvPicPr/>
                   </pic:nvPicPr>
                   <pic:blipFill>
-                    <a:blip r:embed="rId20">
+                    <a:blip r:embed="rId25">
                       <a:extLst>
                         <a:ext uri="{28A0092B-C50C-407E-A947-70E740481C1C}">
                           <a14:useLocalDpi xmlns:a14="http://schemas.microsoft.com/office/drawing/2010/main" val="0"/>
@@ -2553,7 +3082,7 @@
                     <pic:cNvPicPr/>
                   </pic:nvPicPr>
                   <pic:blipFill>
-                    <a:blip r:embed="rId21">
+                    <a:blip r:embed="rId26">
                       <a:extLst>
                         <a:ext uri="{28A0092B-C50C-407E-A947-70E740481C1C}">
                           <a14:useLocalDpi xmlns:a14="http://schemas.microsoft.com/office/drawing/2010/main" val="0"/>
@@ -2588,20 +3117,12 @@
           <w:szCs w:val="52"/>
         </w:rPr>
       </w:pPr>
-    </w:p>
-    <w:p>
-      <w:pPr>
-        <w:jc w:val="center"/>
-        <w:rPr>
-          <w:sz w:val="32"/>
-          <w:szCs w:val="52"/>
-        </w:rPr>
-      </w:pPr>
-      <w:r>
-        <w:rPr>
-          <w:sz w:val="32"/>
-          <w:szCs w:val="52"/>
-        </w:rPr>
+      <w:r>
+        <w:rPr>
+          <w:sz w:val="32"/>
+          <w:szCs w:val="52"/>
+        </w:rPr>
+        <w:lastRenderedPageBreak/>
         <w:t>After clicking and moving the mouse to the left:</w:t>
       </w:r>
     </w:p>
@@ -2621,7 +3142,7 @@
         </w:rPr>
         <w:drawing>
           <wp:inline distT="0" distB="0" distL="0" distR="0">
-            <wp:extent cx="4143375" cy="2544573"/>
+            <wp:extent cx="4733716" cy="2544445"/>
             <wp:effectExtent l="0" t="0" r="0" b="8255"/>
             <wp:docPr id="13" name="Picture 13"/>
             <wp:cNvGraphicFramePr>
@@ -2635,7 +3156,7 @@
                     <pic:cNvPicPr/>
                   </pic:nvPicPr>
                   <pic:blipFill>
-                    <a:blip r:embed="rId22">
+                    <a:blip r:embed="rId27">
                       <a:extLst>
                         <a:ext uri="{28A0092B-C50C-407E-A947-70E740481C1C}">
                           <a14:useLocalDpi xmlns:a14="http://schemas.microsoft.com/office/drawing/2010/main" val="0"/>
@@ -2649,7 +3170,7 @@
                   <pic:spPr>
                     <a:xfrm>
                       <a:off x="0" y="0"/>
-                      <a:ext cx="4160144" cy="2554872"/>
+                      <a:ext cx="4756629" cy="2556761"/>
                     </a:xfrm>
                     <a:prstGeom prst="rect">
                       <a:avLst/>
@@ -2741,15 +3262,6 @@
     </w:p>
     <w:p>
       <w:pPr>
-        <w:ind w:firstLine="720"/>
-        <w:rPr>
-          <w:sz w:val="32"/>
-          <w:szCs w:val="52"/>
-        </w:rPr>
-      </w:pPr>
-    </w:p>
-    <w:p>
-      <w:pPr>
         <w:jc w:val="center"/>
         <w:rPr>
           <w:sz w:val="32"/>
@@ -2764,8 +3276,8 @@
         </w:rPr>
         <w:drawing>
           <wp:inline distT="0" distB="0" distL="0" distR="0">
-            <wp:extent cx="3390476" cy="1104762"/>
-            <wp:effectExtent l="0" t="0" r="635" b="635"/>
+            <wp:extent cx="4410075" cy="1042670"/>
+            <wp:effectExtent l="0" t="0" r="9525" b="5080"/>
             <wp:docPr id="9" name="Picture 9"/>
             <wp:cNvGraphicFramePr>
               <a:graphicFrameLocks xmlns:a="http://schemas.openxmlformats.org/drawingml/2006/main" noChangeAspect="1"/>
@@ -2778,7 +3290,312 @@
                     <pic:cNvPicPr/>
                   </pic:nvPicPr>
                   <pic:blipFill>
-                    <a:blip r:embed="rId23">
+                    <a:blip r:embed="rId28">
+                      <a:extLst>
+                        <a:ext uri="{28A0092B-C50C-407E-A947-70E740481C1C}">
+                          <a14:useLocalDpi xmlns:a14="http://schemas.microsoft.com/office/drawing/2010/main" val="0"/>
+                        </a:ext>
+                      </a:extLst>
+                    </a:blip>
+                    <a:stretch>
+                      <a:fillRect/>
+                    </a:stretch>
+                  </pic:blipFill>
+                  <pic:spPr>
+                    <a:xfrm>
+                      <a:off x="0" y="0"/>
+                      <a:ext cx="4432921" cy="1048071"/>
+                    </a:xfrm>
+                    <a:prstGeom prst="rect">
+                      <a:avLst/>
+                    </a:prstGeom>
+                  </pic:spPr>
+                </pic:pic>
+              </a:graphicData>
+            </a:graphic>
+          </wp:inline>
+        </w:drawing>
+      </w:r>
+    </w:p>
+    <w:p>
+      <w:pPr>
+        <w:ind w:firstLine="720"/>
+        <w:rPr>
+          <w:sz w:val="32"/>
+          <w:szCs w:val="52"/>
+        </w:rPr>
+      </w:pPr>
+      <w:r>
+        <w:rPr>
+          <w:sz w:val="32"/>
+          <w:szCs w:val="52"/>
+        </w:rPr>
+        <w:t xml:space="preserve">When </w:t>
+      </w:r>
+      <w:r>
+        <w:rPr>
+          <w:b/>
+          <w:sz w:val="32"/>
+          <w:szCs w:val="52"/>
+        </w:rPr>
+        <w:t>3D Rotate</w:t>
+      </w:r>
+      <w:r>
+        <w:rPr>
+          <w:sz w:val="32"/>
+          <w:szCs w:val="52"/>
+        </w:rPr>
+        <w:t xml:space="preserve"> is selected, you will be able to click anywhere on the canvas and rotate the 3D structure in the direction you move your mouse.</w:t>
+      </w:r>
+    </w:p>
+    <w:p>
+      <w:pPr>
+        <w:jc w:val="center"/>
+        <w:rPr>
+          <w:sz w:val="32"/>
+          <w:szCs w:val="52"/>
+        </w:rPr>
+      </w:pPr>
+      <w:r>
+        <w:rPr>
+          <w:noProof/>
+          <w:sz w:val="32"/>
+          <w:szCs w:val="52"/>
+        </w:rPr>
+        <w:lastRenderedPageBreak/>
+        <w:drawing>
+          <wp:inline distT="0" distB="0" distL="0" distR="0">
+            <wp:extent cx="3580765" cy="2143125"/>
+            <wp:effectExtent l="0" t="0" r="635" b="9525"/>
+            <wp:docPr id="14" name="Picture 14"/>
+            <wp:cNvGraphicFramePr>
+              <a:graphicFrameLocks xmlns:a="http://schemas.openxmlformats.org/drawingml/2006/main" noChangeAspect="1"/>
+            </wp:cNvGraphicFramePr>
+            <a:graphic xmlns:a="http://schemas.openxmlformats.org/drawingml/2006/main">
+              <a:graphicData uri="http://schemas.openxmlformats.org/drawingml/2006/picture">
+                <pic:pic xmlns:pic="http://schemas.openxmlformats.org/drawingml/2006/picture">
+                  <pic:nvPicPr>
+                    <pic:cNvPr id="14" name="9.PNG"/>
+                    <pic:cNvPicPr/>
+                  </pic:nvPicPr>
+                  <pic:blipFill>
+                    <a:blip r:embed="rId26">
+                      <a:extLst>
+                        <a:ext uri="{28A0092B-C50C-407E-A947-70E740481C1C}">
+                          <a14:useLocalDpi xmlns:a14="http://schemas.microsoft.com/office/drawing/2010/main" val="0"/>
+                        </a:ext>
+                      </a:extLst>
+                    </a:blip>
+                    <a:stretch>
+                      <a:fillRect/>
+                    </a:stretch>
+                  </pic:blipFill>
+                  <pic:spPr>
+                    <a:xfrm>
+                      <a:off x="0" y="0"/>
+                      <a:ext cx="3669359" cy="2196149"/>
+                    </a:xfrm>
+                    <a:prstGeom prst="rect">
+                      <a:avLst/>
+                    </a:prstGeom>
+                  </pic:spPr>
+                </pic:pic>
+              </a:graphicData>
+            </a:graphic>
+          </wp:inline>
+        </w:drawing>
+      </w:r>
+    </w:p>
+    <w:p>
+      <w:pPr>
+        <w:jc w:val="center"/>
+        <w:rPr>
+          <w:sz w:val="32"/>
+          <w:szCs w:val="52"/>
+        </w:rPr>
+      </w:pPr>
+      <w:r>
+        <w:rPr>
+          <w:sz w:val="32"/>
+          <w:szCs w:val="52"/>
+        </w:rPr>
+        <w:t>After clicking</w:t>
+      </w:r>
+      <w:r>
+        <w:rPr>
+          <w:sz w:val="32"/>
+          <w:szCs w:val="52"/>
+        </w:rPr>
+        <w:t xml:space="preserve"> on the canvas</w:t>
+      </w:r>
+      <w:r>
+        <w:rPr>
+          <w:sz w:val="32"/>
+          <w:szCs w:val="52"/>
+        </w:rPr>
+        <w:t xml:space="preserve"> and moving the mouse to the left:</w:t>
+      </w:r>
+    </w:p>
+    <w:p>
+      <w:pPr>
+        <w:jc w:val="center"/>
+        <w:rPr>
+          <w:sz w:val="32"/>
+          <w:szCs w:val="52"/>
+        </w:rPr>
+      </w:pPr>
+      <w:r>
+        <w:rPr>
+          <w:noProof/>
+          <w:sz w:val="32"/>
+          <w:szCs w:val="52"/>
+        </w:rPr>
+        <w:drawing>
+          <wp:inline distT="0" distB="0" distL="0" distR="0">
+            <wp:extent cx="3628479" cy="2505075"/>
+            <wp:effectExtent l="0" t="0" r="0" b="0"/>
+            <wp:docPr id="15" name="Picture 15"/>
+            <wp:cNvGraphicFramePr>
+              <a:graphicFrameLocks xmlns:a="http://schemas.openxmlformats.org/drawingml/2006/main" noChangeAspect="1"/>
+            </wp:cNvGraphicFramePr>
+            <a:graphic xmlns:a="http://schemas.openxmlformats.org/drawingml/2006/main">
+              <a:graphicData uri="http://schemas.openxmlformats.org/drawingml/2006/picture">
+                <pic:pic xmlns:pic="http://schemas.openxmlformats.org/drawingml/2006/picture">
+                  <pic:nvPicPr>
+                    <pic:cNvPr id="15" name="11.PNG"/>
+                    <pic:cNvPicPr/>
+                  </pic:nvPicPr>
+                  <pic:blipFill>
+                    <a:blip r:embed="rId29">
+                      <a:extLst>
+                        <a:ext uri="{28A0092B-C50C-407E-A947-70E740481C1C}">
+                          <a14:useLocalDpi xmlns:a14="http://schemas.microsoft.com/office/drawing/2010/main" val="0"/>
+                        </a:ext>
+                      </a:extLst>
+                    </a:blip>
+                    <a:stretch>
+                      <a:fillRect/>
+                    </a:stretch>
+                  </pic:blipFill>
+                  <pic:spPr>
+                    <a:xfrm>
+                      <a:off x="0" y="0"/>
+                      <a:ext cx="3648662" cy="2519010"/>
+                    </a:xfrm>
+                    <a:prstGeom prst="rect">
+                      <a:avLst/>
+                    </a:prstGeom>
+                  </pic:spPr>
+                </pic:pic>
+              </a:graphicData>
+            </a:graphic>
+          </wp:inline>
+        </w:drawing>
+      </w:r>
+    </w:p>
+    <w:p>
+      <w:pPr>
+        <w:jc w:val="center"/>
+        <w:rPr>
+          <w:sz w:val="32"/>
+          <w:szCs w:val="52"/>
+        </w:rPr>
+      </w:pPr>
+    </w:p>
+    <w:p>
+      <w:pPr>
+        <w:ind w:firstLine="720"/>
+        <w:rPr>
+          <w:sz w:val="32"/>
+          <w:szCs w:val="52"/>
+        </w:rPr>
+      </w:pPr>
+      <w:r>
+        <w:rPr>
+          <w:sz w:val="32"/>
+          <w:szCs w:val="52"/>
+        </w:rPr>
+        <w:t xml:space="preserve">The next 3D option is Orbit. This option will allow you to orbit the 3D structure on one axis. To use the </w:t>
+      </w:r>
+      <w:r>
+        <w:rPr>
+          <w:b/>
+          <w:sz w:val="32"/>
+          <w:szCs w:val="52"/>
+        </w:rPr>
+        <w:t xml:space="preserve">3D </w:t>
+      </w:r>
+      <w:r>
+        <w:rPr>
+          <w:b/>
+          <w:sz w:val="32"/>
+          <w:szCs w:val="52"/>
+        </w:rPr>
+        <w:t>Orbit</w:t>
+      </w:r>
+      <w:r>
+        <w:rPr>
+          <w:sz w:val="32"/>
+          <w:szCs w:val="52"/>
+        </w:rPr>
+        <w:t xml:space="preserve"> option, click </w:t>
+      </w:r>
+      <w:r>
+        <w:rPr>
+          <w:b/>
+          <w:sz w:val="32"/>
+          <w:szCs w:val="52"/>
+        </w:rPr>
+        <w:t xml:space="preserve">View -&gt; View 3D -&gt; </w:t>
+      </w:r>
+      <w:r>
+        <w:rPr>
+          <w:b/>
+          <w:sz w:val="32"/>
+          <w:szCs w:val="52"/>
+        </w:rPr>
+        <w:t>Orbit</w:t>
+      </w:r>
+      <w:r>
+        <w:rPr>
+          <w:sz w:val="32"/>
+          <w:szCs w:val="52"/>
+        </w:rPr>
+        <w:t xml:space="preserve">. </w:t>
+      </w:r>
+    </w:p>
+    <w:p>
+      <w:pPr>
+        <w:ind w:firstLine="720"/>
+        <w:jc w:val="center"/>
+        <w:rPr>
+          <w:sz w:val="32"/>
+          <w:szCs w:val="52"/>
+        </w:rPr>
+      </w:pPr>
+      <w:r>
+        <w:rPr>
+          <w:noProof/>
+          <w:sz w:val="32"/>
+          <w:szCs w:val="52"/>
+        </w:rPr>
+        <w:drawing>
+          <wp:inline distT="0" distB="0" distL="0" distR="0">
+            <wp:extent cx="3390476" cy="1104762"/>
+            <wp:effectExtent l="0" t="0" r="635" b="635"/>
+            <wp:docPr id="11" name="Picture 11"/>
+            <wp:cNvGraphicFramePr>
+              <a:graphicFrameLocks xmlns:a="http://schemas.openxmlformats.org/drawingml/2006/main" noChangeAspect="1"/>
+            </wp:cNvGraphicFramePr>
+            <a:graphic xmlns:a="http://schemas.openxmlformats.org/drawingml/2006/main">
+              <a:graphicData uri="http://schemas.openxmlformats.org/drawingml/2006/picture">
+                <pic:pic xmlns:pic="http://schemas.openxmlformats.org/drawingml/2006/picture">
+                  <pic:nvPicPr>
+                    <pic:cNvPr id="11" name="Menu - View - 3D - Orbit.png"/>
+                    <pic:cNvPicPr/>
+                  </pic:nvPicPr>
+                  <pic:blipFill>
+                    <a:blip r:embed="rId30">
                       <a:extLst>
                         <a:ext uri="{28A0092B-C50C-407E-A947-70E740481C1C}">
                           <a14:useLocalDpi xmlns:a14="http://schemas.microsoft.com/office/drawing/2010/main" val="0"/>
@@ -2807,288 +3624,6 @@
     </w:p>
     <w:p>
       <w:pPr>
-        <w:jc w:val="center"/>
-        <w:rPr>
-          <w:sz w:val="32"/>
-          <w:szCs w:val="52"/>
-        </w:rPr>
-      </w:pPr>
-    </w:p>
-    <w:p>
-      <w:pPr>
-        <w:ind w:firstLine="720"/>
-        <w:rPr>
-          <w:sz w:val="32"/>
-          <w:szCs w:val="52"/>
-        </w:rPr>
-      </w:pPr>
-      <w:r>
-        <w:rPr>
-          <w:sz w:val="32"/>
-          <w:szCs w:val="52"/>
-        </w:rPr>
-        <w:t xml:space="preserve">When </w:t>
-      </w:r>
-      <w:r>
-        <w:rPr>
-          <w:b/>
-          <w:sz w:val="32"/>
-          <w:szCs w:val="52"/>
-        </w:rPr>
-        <w:t>3D Rotate</w:t>
-      </w:r>
-      <w:r>
-        <w:rPr>
-          <w:sz w:val="32"/>
-          <w:szCs w:val="52"/>
-        </w:rPr>
-        <w:t xml:space="preserve"> is selected, you will be able to click anywhere on the canvas and rotate the 3D structure in the direction you move your mouse.</w:t>
-      </w:r>
-    </w:p>
-    <w:p>
-      <w:pPr>
-        <w:ind w:firstLine="720"/>
-        <w:rPr>
-          <w:sz w:val="32"/>
-          <w:szCs w:val="52"/>
-        </w:rPr>
-      </w:pPr>
-    </w:p>
-    <w:p>
-      <w:pPr>
-        <w:jc w:val="center"/>
-        <w:rPr>
-          <w:sz w:val="32"/>
-          <w:szCs w:val="52"/>
-        </w:rPr>
-      </w:pPr>
-    </w:p>
-    <w:p>
-      <w:pPr>
-        <w:jc w:val="center"/>
-        <w:rPr>
-          <w:sz w:val="32"/>
-          <w:szCs w:val="52"/>
-        </w:rPr>
-      </w:pPr>
-    </w:p>
-    <w:p>
-      <w:pPr>
-        <w:jc w:val="center"/>
-        <w:rPr>
-          <w:sz w:val="32"/>
-          <w:szCs w:val="52"/>
-        </w:rPr>
-      </w:pPr>
-      <w:r>
-        <w:rPr>
-          <w:noProof/>
-          <w:sz w:val="32"/>
-          <w:szCs w:val="52"/>
-        </w:rPr>
-        <w:drawing>
-          <wp:inline distT="0" distB="0" distL="0" distR="0">
-            <wp:extent cx="3580765" cy="2143125"/>
-            <wp:effectExtent l="0" t="0" r="635" b="9525"/>
-            <wp:docPr id="14" name="Picture 14"/>
-            <wp:cNvGraphicFramePr>
-              <a:graphicFrameLocks xmlns:a="http://schemas.openxmlformats.org/drawingml/2006/main" noChangeAspect="1"/>
-            </wp:cNvGraphicFramePr>
-            <a:graphic xmlns:a="http://schemas.openxmlformats.org/drawingml/2006/main">
-              <a:graphicData uri="http://schemas.openxmlformats.org/drawingml/2006/picture">
-                <pic:pic xmlns:pic="http://schemas.openxmlformats.org/drawingml/2006/picture">
-                  <pic:nvPicPr>
-                    <pic:cNvPr id="14" name="9.PNG"/>
-                    <pic:cNvPicPr/>
-                  </pic:nvPicPr>
-                  <pic:blipFill>
-                    <a:blip r:embed="rId21">
-                      <a:extLst>
-                        <a:ext uri="{28A0092B-C50C-407E-A947-70E740481C1C}">
-                          <a14:useLocalDpi xmlns:a14="http://schemas.microsoft.com/office/drawing/2010/main" val="0"/>
-                        </a:ext>
-                      </a:extLst>
-                    </a:blip>
-                    <a:stretch>
-                      <a:fillRect/>
-                    </a:stretch>
-                  </pic:blipFill>
-                  <pic:spPr>
-                    <a:xfrm>
-                      <a:off x="0" y="0"/>
-                      <a:ext cx="3669359" cy="2196149"/>
-                    </a:xfrm>
-                    <a:prstGeom prst="rect">
-                      <a:avLst/>
-                    </a:prstGeom>
-                  </pic:spPr>
-                </pic:pic>
-              </a:graphicData>
-            </a:graphic>
-          </wp:inline>
-        </w:drawing>
-      </w:r>
-    </w:p>
-    <w:p>
-      <w:pPr>
-        <w:jc w:val="center"/>
-        <w:rPr>
-          <w:sz w:val="32"/>
-          <w:szCs w:val="52"/>
-        </w:rPr>
-      </w:pPr>
-      <w:r>
-        <w:rPr>
-          <w:sz w:val="32"/>
-          <w:szCs w:val="52"/>
-        </w:rPr>
-        <w:t>After clicking</w:t>
-      </w:r>
-      <w:r>
-        <w:rPr>
-          <w:sz w:val="32"/>
-          <w:szCs w:val="52"/>
-        </w:rPr>
-        <w:t xml:space="preserve"> on the canvas</w:t>
-      </w:r>
-      <w:r>
-        <w:rPr>
-          <w:sz w:val="32"/>
-          <w:szCs w:val="52"/>
-        </w:rPr>
-        <w:t xml:space="preserve"> and moving the mouse to the left:</w:t>
-      </w:r>
-    </w:p>
-    <w:p>
-      <w:pPr>
-        <w:jc w:val="center"/>
-        <w:rPr>
-          <w:sz w:val="32"/>
-          <w:szCs w:val="52"/>
-        </w:rPr>
-      </w:pPr>
-      <w:r>
-        <w:rPr>
-          <w:noProof/>
-          <w:sz w:val="32"/>
-          <w:szCs w:val="52"/>
-        </w:rPr>
-        <w:drawing>
-          <wp:inline distT="0" distB="0" distL="0" distR="0">
-            <wp:extent cx="3628479" cy="2505075"/>
-            <wp:effectExtent l="0" t="0" r="0" b="0"/>
-            <wp:docPr id="15" name="Picture 15"/>
-            <wp:cNvGraphicFramePr>
-              <a:graphicFrameLocks xmlns:a="http://schemas.openxmlformats.org/drawingml/2006/main" noChangeAspect="1"/>
-            </wp:cNvGraphicFramePr>
-            <a:graphic xmlns:a="http://schemas.openxmlformats.org/drawingml/2006/main">
-              <a:graphicData uri="http://schemas.openxmlformats.org/drawingml/2006/picture">
-                <pic:pic xmlns:pic="http://schemas.openxmlformats.org/drawingml/2006/picture">
-                  <pic:nvPicPr>
-                    <pic:cNvPr id="15" name="11.PNG"/>
-                    <pic:cNvPicPr/>
-                  </pic:nvPicPr>
-                  <pic:blipFill>
-                    <a:blip r:embed="rId24">
-                      <a:extLst>
-                        <a:ext uri="{28A0092B-C50C-407E-A947-70E740481C1C}">
-                          <a14:useLocalDpi xmlns:a14="http://schemas.microsoft.com/office/drawing/2010/main" val="0"/>
-                        </a:ext>
-                      </a:extLst>
-                    </a:blip>
-                    <a:stretch>
-                      <a:fillRect/>
-                    </a:stretch>
-                  </pic:blipFill>
-                  <pic:spPr>
-                    <a:xfrm>
-                      <a:off x="0" y="0"/>
-                      <a:ext cx="3648662" cy="2519010"/>
-                    </a:xfrm>
-                    <a:prstGeom prst="rect">
-                      <a:avLst/>
-                    </a:prstGeom>
-                  </pic:spPr>
-                </pic:pic>
-              </a:graphicData>
-            </a:graphic>
-          </wp:inline>
-        </w:drawing>
-      </w:r>
-    </w:p>
-    <w:p>
-      <w:pPr>
-        <w:jc w:val="center"/>
-        <w:rPr>
-          <w:sz w:val="32"/>
-          <w:szCs w:val="52"/>
-        </w:rPr>
-      </w:pPr>
-    </w:p>
-    <w:p>
-      <w:pPr>
-        <w:ind w:firstLine="720"/>
-        <w:rPr>
-          <w:sz w:val="32"/>
-          <w:szCs w:val="52"/>
-        </w:rPr>
-      </w:pPr>
-      <w:r>
-        <w:rPr>
-          <w:sz w:val="32"/>
-          <w:szCs w:val="52"/>
-        </w:rPr>
-        <w:t xml:space="preserve">The next 3D option is Orbit. This option will allow you to orbit the 3D structure on one axis. To use the </w:t>
-      </w:r>
-      <w:r>
-        <w:rPr>
-          <w:b/>
-          <w:sz w:val="32"/>
-          <w:szCs w:val="52"/>
-        </w:rPr>
-        <w:t xml:space="preserve">3D </w:t>
-      </w:r>
-      <w:r>
-        <w:rPr>
-          <w:b/>
-          <w:sz w:val="32"/>
-          <w:szCs w:val="52"/>
-        </w:rPr>
-        <w:t>Orbit</w:t>
-      </w:r>
-      <w:r>
-        <w:rPr>
-          <w:sz w:val="32"/>
-          <w:szCs w:val="52"/>
-        </w:rPr>
-        <w:t xml:space="preserve"> option, click </w:t>
-      </w:r>
-      <w:r>
-        <w:rPr>
-          <w:b/>
-          <w:sz w:val="32"/>
-          <w:szCs w:val="52"/>
-        </w:rPr>
-        <w:t xml:space="preserve">View -&gt; View 3D -&gt; </w:t>
-      </w:r>
-      <w:r>
-        <w:rPr>
-          <w:b/>
-          <w:sz w:val="32"/>
-          <w:szCs w:val="52"/>
-        </w:rPr>
-        <w:t>Orbit</w:t>
-      </w:r>
-      <w:r>
-        <w:rPr>
-          <w:sz w:val="32"/>
-          <w:szCs w:val="52"/>
-        </w:rPr>
-        <w:t xml:space="preserve">. </w:t>
-      </w:r>
-    </w:p>
-    <w:p>
-      <w:pPr>
         <w:ind w:firstLine="720"/>
         <w:jc w:val="center"/>
         <w:rPr>
@@ -3096,78 +3631,21 @@
           <w:szCs w:val="52"/>
         </w:rPr>
       </w:pPr>
-      <w:r>
-        <w:rPr>
-          <w:noProof/>
-          <w:sz w:val="32"/>
-          <w:szCs w:val="52"/>
-        </w:rPr>
-        <w:drawing>
-          <wp:inline distT="0" distB="0" distL="0" distR="0">
-            <wp:extent cx="3390476" cy="1104762"/>
-            <wp:effectExtent l="0" t="0" r="635" b="635"/>
-            <wp:docPr id="11" name="Picture 11"/>
-            <wp:cNvGraphicFramePr>
-              <a:graphicFrameLocks xmlns:a="http://schemas.openxmlformats.org/drawingml/2006/main" noChangeAspect="1"/>
-            </wp:cNvGraphicFramePr>
-            <a:graphic xmlns:a="http://schemas.openxmlformats.org/drawingml/2006/main">
-              <a:graphicData uri="http://schemas.openxmlformats.org/drawingml/2006/picture">
-                <pic:pic xmlns:pic="http://schemas.openxmlformats.org/drawingml/2006/picture">
-                  <pic:nvPicPr>
-                    <pic:cNvPr id="11" name="Menu - View - 3D - Orbit.png"/>
-                    <pic:cNvPicPr/>
-                  </pic:nvPicPr>
-                  <pic:blipFill>
-                    <a:blip r:embed="rId25">
-                      <a:extLst>
-                        <a:ext uri="{28A0092B-C50C-407E-A947-70E740481C1C}">
-                          <a14:useLocalDpi xmlns:a14="http://schemas.microsoft.com/office/drawing/2010/main" val="0"/>
-                        </a:ext>
-                      </a:extLst>
-                    </a:blip>
-                    <a:stretch>
-                      <a:fillRect/>
-                    </a:stretch>
-                  </pic:blipFill>
-                  <pic:spPr>
-                    <a:xfrm>
-                      <a:off x="0" y="0"/>
-                      <a:ext cx="3390476" cy="1104762"/>
-                    </a:xfrm>
-                    <a:prstGeom prst="rect">
-                      <a:avLst/>
-                    </a:prstGeom>
-                  </pic:spPr>
-                </pic:pic>
-              </a:graphicData>
-            </a:graphic>
-          </wp:inline>
-        </w:drawing>
-      </w:r>
     </w:p>
     <w:p>
       <w:pPr>
         <w:ind w:firstLine="720"/>
-        <w:jc w:val="center"/>
-        <w:rPr>
-          <w:sz w:val="32"/>
-          <w:szCs w:val="52"/>
-        </w:rPr>
-      </w:pPr>
-    </w:p>
-    <w:p>
-      <w:pPr>
-        <w:ind w:firstLine="720"/>
-        <w:rPr>
-          <w:sz w:val="32"/>
-          <w:szCs w:val="52"/>
-        </w:rPr>
-      </w:pPr>
-      <w:r>
-        <w:rPr>
-          <w:sz w:val="32"/>
-          <w:szCs w:val="52"/>
-        </w:rPr>
+        <w:rPr>
+          <w:sz w:val="32"/>
+          <w:szCs w:val="52"/>
+        </w:rPr>
+      </w:pPr>
+      <w:r>
+        <w:rPr>
+          <w:sz w:val="32"/>
+          <w:szCs w:val="52"/>
+        </w:rPr>
+        <w:lastRenderedPageBreak/>
         <w:t xml:space="preserve">When </w:t>
       </w:r>
       <w:r>
@@ -3224,7 +3702,7 @@
                     <pic:cNvPicPr/>
                   </pic:nvPicPr>
                   <pic:blipFill>
-                    <a:blip r:embed="rId26">
+                    <a:blip r:embed="rId31">
                       <a:extLst>
                         <a:ext uri="{28A0092B-C50C-407E-A947-70E740481C1C}">
                           <a14:useLocalDpi xmlns:a14="http://schemas.microsoft.com/office/drawing/2010/main" val="0"/>
@@ -3315,7 +3793,7 @@
                     <pic:cNvPicPr/>
                   </pic:nvPicPr>
                   <pic:blipFill>
-                    <a:blip r:embed="rId27">
+                    <a:blip r:embed="rId32">
                       <a:extLst>
                         <a:ext uri="{28A0092B-C50C-407E-A947-70E740481C1C}">
                           <a14:useLocalDpi xmlns:a14="http://schemas.microsoft.com/office/drawing/2010/main" val="0"/>
@@ -3373,6 +3851,7 @@
           <w:sz w:val="32"/>
           <w:szCs w:val="52"/>
         </w:rPr>
+        <w:lastRenderedPageBreak/>
         <w:t xml:space="preserve">The last 3D option is </w:t>
       </w:r>
       <w:r>
@@ -3469,7 +3948,7 @@
                     <pic:cNvPicPr/>
                   </pic:nvPicPr>
                   <pic:blipFill>
-                    <a:blip r:embed="rId28">
+                    <a:blip r:embed="rId33">
                       <a:extLst>
                         <a:ext uri="{28A0092B-C50C-407E-A947-70E740481C1C}">
                           <a14:useLocalDpi xmlns:a14="http://schemas.microsoft.com/office/drawing/2010/main" val="0"/>
@@ -3568,7 +4047,7 @@
                     <pic:cNvPicPr/>
                   </pic:nvPicPr>
                   <pic:blipFill>
-                    <a:blip r:embed="rId29">
+                    <a:blip r:embed="rId34">
                       <a:extLst>
                         <a:ext uri="{28A0092B-C50C-407E-A947-70E740481C1C}">
                           <a14:useLocalDpi xmlns:a14="http://schemas.microsoft.com/office/drawing/2010/main" val="0"/>
@@ -3596,9 +4075,11 @@
       </w:r>
     </w:p>
     <w:sectPr>
-      <w:footerReference w:type="default" r:id="rId30"/>
+      <w:headerReference w:type="default" r:id="rId35"/>
+      <w:headerReference w:type="first" r:id="rId36"/>
       <w:pgSz w:w="12240" w:h="15840"/>
       <w:pgMar w:top="1440" w:right="1440" w:bottom="1440" w:left="1440" w:header="720" w:footer="720" w:gutter="0"/>
+      <w:pgNumType w:start="1"/>
       <w:cols w:space="720"/>
       <w:docGrid w:linePitch="360"/>
     </w:sectPr>
@@ -3631,13 +4112,38 @@
 </w:endnotes>
 </file>
 
-<file path=word/footer1.xml><?xml version="1.0" encoding="utf-8"?>
-<w:ftr xmlns:wpc="http://schemas.microsoft.com/office/word/2010/wordprocessingCanvas" xmlns:cx="http://schemas.microsoft.com/office/drawing/2014/chartex" xmlns:cx1="http://schemas.microsoft.com/office/drawing/2015/9/8/chartex" xmlns:cx2="http://schemas.microsoft.com/office/drawing/2015/10/21/chartex" xmlns:cx3="http://schemas.microsoft.com/office/drawing/2016/5/9/chartex" xmlns:cx4="http://schemas.microsoft.com/office/drawing/2016/5/10/chartex" xmlns:cx5="http://schemas.microsoft.com/office/drawing/2016/5/11/chartex" xmlns:cx6="http://schemas.microsoft.com/office/drawing/2016/5/12/chartex" xmlns:cx7="http://schemas.microsoft.com/office/drawing/2016/5/13/chartex" xmlns:cx8="http://schemas.microsoft.com/office/drawing/2016/5/14/chartex" xmlns:mc="http://schemas.openxmlformats.org/markup-compatibility/2006" xmlns:o="urn:schemas-microsoft-com:office:office" xmlns:r="http://schemas.openxmlformats.org/officeDocument/2006/relationships" xmlns:m="http://schemas.openxmlformats.org/officeDocument/2006/math" xmlns:v="urn:schemas-microsoft-com:vml" xmlns:wp14="http://schemas.microsoft.com/office/word/2010/wordprocessingDrawing" xmlns:wp="http://schemas.openxmlformats.org/drawingml/2006/wordprocessingDrawing" xmlns:w10="urn:schemas-microsoft-com:office:word" xmlns:w="http://schemas.openxmlformats.org/wordprocessingml/2006/main" xmlns:w14="http://schemas.microsoft.com/office/word/2010/wordml" xmlns:w15="http://schemas.microsoft.com/office/word/2012/wordml" xmlns:w16se="http://schemas.microsoft.com/office/word/2015/wordml/symex" xmlns:wpg="http://schemas.microsoft.com/office/word/2010/wordprocessingGroup" xmlns:wpi="http://schemas.microsoft.com/office/word/2010/wordprocessingInk" xmlns:wne="http://schemas.microsoft.com/office/word/2006/wordml" xmlns:wps="http://schemas.microsoft.com/office/word/2010/wordprocessingShape" mc:Ignorable="w14 w15 w16se wp14">
+<file path=word/footnotes.xml><?xml version="1.0" encoding="utf-8"?>
+<w:footnotes xmlns:wpc="http://schemas.microsoft.com/office/word/2010/wordprocessingCanvas" xmlns:cx="http://schemas.microsoft.com/office/drawing/2014/chartex" xmlns:cx1="http://schemas.microsoft.com/office/drawing/2015/9/8/chartex" xmlns:cx2="http://schemas.microsoft.com/office/drawing/2015/10/21/chartex" xmlns:cx3="http://schemas.microsoft.com/office/drawing/2016/5/9/chartex" xmlns:cx4="http://schemas.microsoft.com/office/drawing/2016/5/10/chartex" xmlns:cx5="http://schemas.microsoft.com/office/drawing/2016/5/11/chartex" xmlns:cx6="http://schemas.microsoft.com/office/drawing/2016/5/12/chartex" xmlns:cx7="http://schemas.microsoft.com/office/drawing/2016/5/13/chartex" xmlns:cx8="http://schemas.microsoft.com/office/drawing/2016/5/14/chartex" xmlns:mc="http://schemas.openxmlformats.org/markup-compatibility/2006" xmlns:o="urn:schemas-microsoft-com:office:office" xmlns:r="http://schemas.openxmlformats.org/officeDocument/2006/relationships" xmlns:m="http://schemas.openxmlformats.org/officeDocument/2006/math" xmlns:v="urn:schemas-microsoft-com:vml" xmlns:wp14="http://schemas.microsoft.com/office/word/2010/wordprocessingDrawing" xmlns:wp="http://schemas.openxmlformats.org/drawingml/2006/wordprocessingDrawing" xmlns:w10="urn:schemas-microsoft-com:office:word" xmlns:w="http://schemas.openxmlformats.org/wordprocessingml/2006/main" xmlns:w14="http://schemas.microsoft.com/office/word/2010/wordml" xmlns:w15="http://schemas.microsoft.com/office/word/2012/wordml" xmlns:w16se="http://schemas.microsoft.com/office/word/2015/wordml/symex" xmlns:wpg="http://schemas.microsoft.com/office/word/2010/wordprocessingGroup" xmlns:wpi="http://schemas.microsoft.com/office/word/2010/wordprocessingInk" xmlns:wne="http://schemas.microsoft.com/office/word/2006/wordml" xmlns:wps="http://schemas.microsoft.com/office/word/2010/wordprocessingShape" mc:Ignorable="w14 w15 w16se wp14">
+  <w:footnote w:type="separator" w:id="-1">
+    <w:p>
+      <w:pPr>
+        <w:spacing w:after="0" w:line="240" w:lineRule="auto"/>
+      </w:pPr>
+      <w:r>
+        <w:separator/>
+      </w:r>
+    </w:p>
+  </w:footnote>
+  <w:footnote w:type="continuationSeparator" w:id="0">
+    <w:p>
+      <w:pPr>
+        <w:spacing w:after="0" w:line="240" w:lineRule="auto"/>
+      </w:pPr>
+      <w:r>
+        <w:continuationSeparator/>
+      </w:r>
+    </w:p>
+  </w:footnote>
+</w:footnotes>
+</file>
+
+<file path=word/header1.xml><?xml version="1.0" encoding="utf-8"?>
+<w:hdr xmlns:wpc="http://schemas.microsoft.com/office/word/2010/wordprocessingCanvas" xmlns:cx="http://schemas.microsoft.com/office/drawing/2014/chartex" xmlns:cx1="http://schemas.microsoft.com/office/drawing/2015/9/8/chartex" xmlns:cx2="http://schemas.microsoft.com/office/drawing/2015/10/21/chartex" xmlns:cx3="http://schemas.microsoft.com/office/drawing/2016/5/9/chartex" xmlns:cx4="http://schemas.microsoft.com/office/drawing/2016/5/10/chartex" xmlns:cx5="http://schemas.microsoft.com/office/drawing/2016/5/11/chartex" xmlns:cx6="http://schemas.microsoft.com/office/drawing/2016/5/12/chartex" xmlns:cx7="http://schemas.microsoft.com/office/drawing/2016/5/13/chartex" xmlns:cx8="http://schemas.microsoft.com/office/drawing/2016/5/14/chartex" xmlns:mc="http://schemas.openxmlformats.org/markup-compatibility/2006" xmlns:o="urn:schemas-microsoft-com:office:office" xmlns:r="http://schemas.openxmlformats.org/officeDocument/2006/relationships" xmlns:m="http://schemas.openxmlformats.org/officeDocument/2006/math" xmlns:v="urn:schemas-microsoft-com:vml" xmlns:wp14="http://schemas.microsoft.com/office/word/2010/wordprocessingDrawing" xmlns:wp="http://schemas.openxmlformats.org/drawingml/2006/wordprocessingDrawing" xmlns:w10="urn:schemas-microsoft-com:office:word" xmlns:w="http://schemas.openxmlformats.org/wordprocessingml/2006/main" xmlns:w14="http://schemas.microsoft.com/office/word/2010/wordml" xmlns:w15="http://schemas.microsoft.com/office/word/2012/wordml" xmlns:w16se="http://schemas.microsoft.com/office/word/2015/wordml/symex" xmlns:wpg="http://schemas.microsoft.com/office/word/2010/wordprocessingGroup" xmlns:wpi="http://schemas.microsoft.com/office/word/2010/wordprocessingInk" xmlns:wne="http://schemas.microsoft.com/office/word/2006/wordml" xmlns:wps="http://schemas.microsoft.com/office/word/2010/wordprocessingShape" mc:Ignorable="w14 w15 w16se wp14">
   <w:sdt>
     <w:sdtPr>
-      <w:id w:val="1987592318"/>
+      <w:id w:val="-1530095257"/>
       <w:docPartObj>
-        <w:docPartGallery w:val="Page Numbers (Bottom of Page)"/>
+        <w:docPartGallery w:val="Page Numbers (Top of Page)"/>
         <w:docPartUnique/>
       </w:docPartObj>
     </w:sdtPr>
@@ -3649,43 +4155,81 @@
     <w:sdtContent>
       <w:p>
         <w:pPr>
-          <w:pStyle w:val="Footer"/>
-          <w:jc w:val="center"/>
+          <w:pStyle w:val="Header"/>
+          <w:jc w:val="right"/>
         </w:pPr>
       </w:p>
     </w:sdtContent>
   </w:sdt>
   <w:p>
     <w:pPr>
-      <w:pStyle w:val="Footer"/>
+      <w:pStyle w:val="Header"/>
     </w:pPr>
   </w:p>
-</w:ftr>
+</w:hdr>
 </file>
 
-<file path=word/footnotes.xml><?xml version="1.0" encoding="utf-8"?>
-<w:footnotes xmlns:wpc="http://schemas.microsoft.com/office/word/2010/wordprocessingCanvas" xmlns:cx="http://schemas.microsoft.com/office/drawing/2014/chartex" xmlns:cx1="http://schemas.microsoft.com/office/drawing/2015/9/8/chartex" xmlns:cx2="http://schemas.microsoft.com/office/drawing/2015/10/21/chartex" xmlns:cx3="http://schemas.microsoft.com/office/drawing/2016/5/9/chartex" xmlns:cx4="http://schemas.microsoft.com/office/drawing/2016/5/10/chartex" xmlns:cx5="http://schemas.microsoft.com/office/drawing/2016/5/11/chartex" xmlns:cx6="http://schemas.microsoft.com/office/drawing/2016/5/12/chartex" xmlns:cx7="http://schemas.microsoft.com/office/drawing/2016/5/13/chartex" xmlns:cx8="http://schemas.microsoft.com/office/drawing/2016/5/14/chartex" xmlns:mc="http://schemas.openxmlformats.org/markup-compatibility/2006" xmlns:o="urn:schemas-microsoft-com:office:office" xmlns:r="http://schemas.openxmlformats.org/officeDocument/2006/relationships" xmlns:m="http://schemas.openxmlformats.org/officeDocument/2006/math" xmlns:v="urn:schemas-microsoft-com:vml" xmlns:wp14="http://schemas.microsoft.com/office/word/2010/wordprocessingDrawing" xmlns:wp="http://schemas.openxmlformats.org/drawingml/2006/wordprocessingDrawing" xmlns:w10="urn:schemas-microsoft-com:office:word" xmlns:w="http://schemas.openxmlformats.org/wordprocessingml/2006/main" xmlns:w14="http://schemas.microsoft.com/office/word/2010/wordml" xmlns:w15="http://schemas.microsoft.com/office/word/2012/wordml" xmlns:w16se="http://schemas.microsoft.com/office/word/2015/wordml/symex" xmlns:wpg="http://schemas.microsoft.com/office/word/2010/wordprocessingGroup" xmlns:wpi="http://schemas.microsoft.com/office/word/2010/wordprocessingInk" xmlns:wne="http://schemas.microsoft.com/office/word/2006/wordml" xmlns:wps="http://schemas.microsoft.com/office/word/2010/wordprocessingShape" mc:Ignorable="w14 w15 w16se wp14">
-  <w:footnote w:type="separator" w:id="-1">
-    <w:p>
-      <w:pPr>
-        <w:spacing w:after="0" w:line="240" w:lineRule="auto"/>
-      </w:pPr>
-      <w:r>
-        <w:separator/>
-      </w:r>
-    </w:p>
-  </w:footnote>
-  <w:footnote w:type="continuationSeparator" w:id="0">
-    <w:p>
-      <w:pPr>
-        <w:spacing w:after="0" w:line="240" w:lineRule="auto"/>
-      </w:pPr>
-      <w:r>
-        <w:continuationSeparator/>
-      </w:r>
-    </w:p>
-  </w:footnote>
-</w:footnotes>
+<file path=word/header2.xml><?xml version="1.0" encoding="utf-8"?>
+<w:hdr xmlns:wpc="http://schemas.microsoft.com/office/word/2010/wordprocessingCanvas" xmlns:cx="http://schemas.microsoft.com/office/drawing/2014/chartex" xmlns:cx1="http://schemas.microsoft.com/office/drawing/2015/9/8/chartex" xmlns:cx2="http://schemas.microsoft.com/office/drawing/2015/10/21/chartex" xmlns:cx3="http://schemas.microsoft.com/office/drawing/2016/5/9/chartex" xmlns:cx4="http://schemas.microsoft.com/office/drawing/2016/5/10/chartex" xmlns:cx5="http://schemas.microsoft.com/office/drawing/2016/5/11/chartex" xmlns:cx6="http://schemas.microsoft.com/office/drawing/2016/5/12/chartex" xmlns:cx7="http://schemas.microsoft.com/office/drawing/2016/5/13/chartex" xmlns:cx8="http://schemas.microsoft.com/office/drawing/2016/5/14/chartex" xmlns:mc="http://schemas.openxmlformats.org/markup-compatibility/2006" xmlns:o="urn:schemas-microsoft-com:office:office" xmlns:r="http://schemas.openxmlformats.org/officeDocument/2006/relationships" xmlns:m="http://schemas.openxmlformats.org/officeDocument/2006/math" xmlns:v="urn:schemas-microsoft-com:vml" xmlns:wp14="http://schemas.microsoft.com/office/word/2010/wordprocessingDrawing" xmlns:wp="http://schemas.openxmlformats.org/drawingml/2006/wordprocessingDrawing" xmlns:w10="urn:schemas-microsoft-com:office:word" xmlns:w="http://schemas.openxmlformats.org/wordprocessingml/2006/main" xmlns:w14="http://schemas.microsoft.com/office/word/2010/wordml" xmlns:w15="http://schemas.microsoft.com/office/word/2012/wordml" xmlns:w16se="http://schemas.microsoft.com/office/word/2015/wordml/symex" xmlns:wpg="http://schemas.microsoft.com/office/word/2010/wordprocessingGroup" xmlns:wpi="http://schemas.microsoft.com/office/word/2010/wordprocessingInk" xmlns:wne="http://schemas.microsoft.com/office/word/2006/wordml" xmlns:wps="http://schemas.microsoft.com/office/word/2010/wordprocessingShape" mc:Ignorable="w14 w15 w16se wp14">
+  <w:sdt>
+    <w:sdtPr>
+      <w:id w:val="-1086998365"/>
+      <w:docPartObj>
+        <w:docPartGallery w:val="Page Numbers (Top of Page)"/>
+        <w:docPartUnique/>
+      </w:docPartObj>
+    </w:sdtPr>
+    <w:sdtEndPr>
+      <w:rPr>
+        <w:noProof/>
+      </w:rPr>
+    </w:sdtEndPr>
+    <w:sdtContent>
+      <w:p>
+        <w:pPr>
+          <w:pStyle w:val="Header"/>
+          <w:jc w:val="right"/>
+        </w:pPr>
+        <w:r>
+          <w:fldChar w:fldCharType="begin"/>
+        </w:r>
+        <w:r>
+          <w:instrText xml:space="preserve"> PAGE   \* MERGEFORMAT </w:instrText>
+        </w:r>
+        <w:r>
+          <w:fldChar w:fldCharType="separate"/>
+        </w:r>
+        <w:r>
+          <w:rPr>
+            <w:noProof/>
+          </w:rPr>
+          <w:t>12</w:t>
+        </w:r>
+        <w:r>
+          <w:rPr>
+            <w:noProof/>
+          </w:rPr>
+          <w:fldChar w:fldCharType="end"/>
+        </w:r>
+      </w:p>
+    </w:sdtContent>
+  </w:sdt>
+  <w:p>
+    <w:pPr>
+      <w:pStyle w:val="Header"/>
+    </w:pPr>
+  </w:p>
+</w:hdr>
+</file>
+
+<file path=word/header3.xml><?xml version="1.0" encoding="utf-8"?>
+<w:hdr xmlns:wpc="http://schemas.microsoft.com/office/word/2010/wordprocessingCanvas" xmlns:cx="http://schemas.microsoft.com/office/drawing/2014/chartex" xmlns:cx1="http://schemas.microsoft.com/office/drawing/2015/9/8/chartex" xmlns:cx2="http://schemas.microsoft.com/office/drawing/2015/10/21/chartex" xmlns:cx3="http://schemas.microsoft.com/office/drawing/2016/5/9/chartex" xmlns:cx4="http://schemas.microsoft.com/office/drawing/2016/5/10/chartex" xmlns:cx5="http://schemas.microsoft.com/office/drawing/2016/5/11/chartex" xmlns:cx6="http://schemas.microsoft.com/office/drawing/2016/5/12/chartex" xmlns:cx7="http://schemas.microsoft.com/office/drawing/2016/5/13/chartex" xmlns:cx8="http://schemas.microsoft.com/office/drawing/2016/5/14/chartex" xmlns:mc="http://schemas.openxmlformats.org/markup-compatibility/2006" xmlns:o="urn:schemas-microsoft-com:office:office" xmlns:r="http://schemas.openxmlformats.org/officeDocument/2006/relationships" xmlns:m="http://schemas.openxmlformats.org/officeDocument/2006/math" xmlns:v="urn:schemas-microsoft-com:vml" xmlns:wp14="http://schemas.microsoft.com/office/word/2010/wordprocessingDrawing" xmlns:wp="http://schemas.openxmlformats.org/drawingml/2006/wordprocessingDrawing" xmlns:w10="urn:schemas-microsoft-com:office:word" xmlns:w="http://schemas.openxmlformats.org/wordprocessingml/2006/main" xmlns:w14="http://schemas.microsoft.com/office/word/2010/wordml" xmlns:w15="http://schemas.microsoft.com/office/word/2012/wordml" xmlns:w16se="http://schemas.microsoft.com/office/word/2015/wordml/symex" xmlns:wpg="http://schemas.microsoft.com/office/word/2010/wordprocessingGroup" xmlns:wpi="http://schemas.microsoft.com/office/word/2010/wordprocessingInk" xmlns:wne="http://schemas.microsoft.com/office/word/2006/wordml" xmlns:wps="http://schemas.microsoft.com/office/word/2010/wordprocessingShape" mc:Ignorable="w14 w15 w16se wp14">
+  <w:p>
+    <w:pPr>
+      <w:pStyle w:val="Header"/>
+    </w:pPr>
+  </w:p>
+</w:hdr>
 </file>
 
 <file path=word/numbering.xml><?xml version="1.0" encoding="utf-8"?>

</xml_diff>